<commit_message>
Update Gerência de Projetos
</commit_message>
<xml_diff>
--- a/Gerência de Projetos/Projetos/EasyMG/Segunda Entrega/Rastreabilidade de Requisitos.docx
+++ b/Gerência de Projetos/Projetos/EasyMG/Segunda Entrega/Rastreabilidade de Requisitos.docx
@@ -264,35 +264,21 @@
     </w:p>
     <w:p>
       <w:pPr>
-        <w:jc w:val="left"/>
-        <w:rPr>
+        <w:jc w:val="center"/>
+        <w:rPr>
+          <w:b w:val="1"/>
           <w:sz w:val="32"/>
           <w:szCs w:val="32"/>
         </w:rPr>
       </w:pPr>
       <w:r>
         <w:rPr>
-          <w:rtl w:val="0"/>
-        </w:rPr>
-      </w:r>
-    </w:p>
-    <w:p>
-      <w:pPr>
-        <w:jc w:val="center"/>
-        <w:rPr>
           <w:b w:val="1"/>
           <w:sz w:val="32"/>
           <w:szCs w:val="32"/>
-        </w:rPr>
-      </w:pPr>
-      <w:r>
-        <w:rPr>
-          <w:b w:val="1"/>
-          <w:sz w:val="32"/>
-          <w:szCs w:val="32"/>
-          <w:rtl w:val="0"/>
-        </w:rPr>
-        <w:t xml:space="preserve">Projeto: Sistema WEB para gerenciamento</w:t>
+          <w:rtl w:val="0"/>
+        </w:rPr>
+        <w:t xml:space="preserve">Projeto: Sistema WEB para gerenciamento de assistência técnica a computadores</w:t>
       </w:r>
     </w:p>
     <w:p>
@@ -2825,19 +2811,6 @@
         </w:rPr>
         <w:t xml:space="preserve">Baixa</w:t>
       </w:r>
-      <w:r>
-        <w:rPr>
-          <w:rtl w:val="0"/>
-        </w:rPr>
-      </w:r>
-    </w:p>
-    <w:p>
-      <w:pPr>
-        <w:jc w:val="both"/>
-        <w:rPr>
-          <w:b w:val="1"/>
-        </w:rPr>
-      </w:pPr>
       <w:r>
         <w:rPr>
           <w:rtl w:val="0"/>

</xml_diff>